<commit_message>
Apply "update italian translation #200" help files.
</commit_message>
<xml_diff>
--- a/help/SMBSync2_Help_IT_folder_internal.docx
+++ b/help/SMBSync2_Help_IT_folder_internal.docx
@@ -2381,28 +2381,28 @@
         <v:path o:extrusionok="f" gradientshapeok="t" o:connecttype="rect"/>
         <o:lock v:ext="edit" aspectratio="t"/>
       </v:shapetype>
-      <v:shape id="_x0000_i1054" type="#_x0000_t75" style="width:9.75pt;height:9.75pt" o:bullet="t">
+      <v:shape id="_x0000_i1066" type="#_x0000_t75" style="width:9.75pt;height:9.75pt" o:bullet="t">
         <v:imagedata r:id="rId1" o:title="BD21335_"/>
       </v:shape>
     </w:pict>
   </w:numPicBullet>
   <w:numPicBullet w:numPicBulletId="1">
     <w:pict>
-      <v:shape id="_x0000_i1055" type="#_x0000_t75" style="width:11.25pt;height:11.25pt" o:bullet="t">
+      <v:shape id="_x0000_i1067" type="#_x0000_t75" style="width:11.25pt;height:11.25pt" o:bullet="t">
         <v:imagedata r:id="rId2" o:title="BD14565_"/>
       </v:shape>
     </w:pict>
   </w:numPicBullet>
   <w:numPicBullet w:numPicBulletId="2">
     <w:pict>
-      <v:shape id="_x0000_i1056" type="#_x0000_t75" style="width:14.25pt;height:14.25pt;visibility:visible;mso-wrap-style:square" o:bullet="t">
+      <v:shape id="_x0000_i1068" type="#_x0000_t75" style="width:14.25pt;height:14.25pt;visibility:visible;mso-wrap-style:square" o:bullet="t">
         <v:imagedata r:id="rId3" o:title="context_button_select_all"/>
       </v:shape>
     </w:pict>
   </w:numPicBullet>
   <w:numPicBullet w:numPicBulletId="3">
     <w:pict>
-      <v:shape id="_x0000_i1057" type="#_x0000_t75" style="width:48pt;height:48pt;visibility:visible;mso-wrap-style:square" o:bullet="t">
+      <v:shape id="_x0000_i1069" type="#_x0000_t75" style="width:48pt;height:48pt;visibility:visible;mso-wrap-style:square" o:bullet="t">
         <v:imagedata r:id="rId4" o:title="context_button_share"/>
       </v:shape>
     </w:pict>
@@ -9047,7 +9047,7 @@
 </file>
 
 <file path=customXml/itemProps1.xml><?xml version="1.0" encoding="utf-8"?>
-<ds:datastoreItem xmlns:ds="http://schemas.openxmlformats.org/officeDocument/2006/customXml" ds:itemID="{F736DE81-9388-487B-BF0E-5DF1AAA5B2AD}">
+<ds:datastoreItem xmlns:ds="http://schemas.openxmlformats.org/officeDocument/2006/customXml" ds:itemID="{E069EE86-94A3-4594-8004-02BF4C2494F3}">
   <ds:schemaRefs>
     <ds:schemaRef ds:uri="http://schemas.openxmlformats.org/officeDocument/2006/bibliography"/>
   </ds:schemaRefs>

</xml_diff>